<commit_message>
Prepare documentation for Release 3.2.1
</commit_message>
<xml_diff>
--- a/docs/CCSI_MEA_ssm_User_Manual.docx
+++ b/docs/CCSI_MEA_ssm_User_Manual.docx
@@ -6,6 +6,8 @@
       <w:pPr>
         <w:pStyle w:val="URSCover10ptBlackFont"/>
       </w:pPr>
+      <w:bookmarkStart w:id="0" w:name="_GoBack"/>
+      <w:bookmarkEnd w:id="0"/>
       <w:r>
         <w:rPr>
           <w:noProof/>
@@ -225,7 +227,10 @@
         <w:t>2</w:t>
       </w:r>
       <w:r>
-        <w:t>.0</w:t>
+        <w:t>.</w:t>
+      </w:r>
+      <w:r>
+        <w:t>1</w:t>
       </w:r>
     </w:p>
     <w:p>
@@ -238,16 +243,7 @@
         <w:pStyle w:val="URSCover18ptBlueFont"/>
       </w:pPr>
       <w:r>
-        <w:t>February</w:t>
-      </w:r>
-      <w:r>
-        <w:t xml:space="preserve"> </w:t>
-      </w:r>
-      <w:r>
-        <w:t>202</w:t>
-      </w:r>
-      <w:r>
-        <w:t>1</w:t>
+        <w:t>March 2022</w:t>
       </w:r>
     </w:p>
     <w:p>
@@ -347,7 +343,7 @@
         <w:rPr>
           <w:rFonts w:ascii="Arial" w:eastAsia="Arial" w:hAnsi="Arial" w:cs="Arial"/>
         </w:rPr>
-        <w:t>1</w:t>
+        <w:t>2</w:t>
       </w:r>
     </w:p>
     <w:p>
@@ -407,7 +403,7 @@
         <w:rPr>
           <w:rFonts w:ascii="Arial" w:eastAsia="Arial" w:hAnsi="Arial" w:cs="Arial"/>
         </w:rPr>
-        <w:t>1</w:t>
+        <w:t>2</w:t>
       </w:r>
       <w:r>
         <w:rPr>
@@ -487,7 +483,7 @@
         <w:rPr>
           <w:rFonts w:ascii="Arial" w:eastAsia="Arial" w:hAnsi="Arial" w:cs="Arial"/>
         </w:rPr>
-        <w:t>1</w:t>
+        <w:t>2</w:t>
       </w:r>
       <w:r>
         <w:rPr>
@@ -1210,7 +1206,7 @@
             <w:noProof/>
             <w:webHidden/>
           </w:rPr>
-          <w:t>5</w:t>
+          <w:t>6</w:t>
         </w:r>
         <w:r>
           <w:rPr>
@@ -1290,7 +1286,7 @@
             <w:noProof/>
             <w:webHidden/>
           </w:rPr>
-          <w:t>5</w:t>
+          <w:t>6</w:t>
         </w:r>
         <w:r>
           <w:rPr>
@@ -1370,7 +1366,7 @@
             <w:noProof/>
             <w:webHidden/>
           </w:rPr>
-          <w:t>6</w:t>
+          <w:t>7</w:t>
         </w:r>
         <w:r>
           <w:rPr>
@@ -1450,7 +1446,7 @@
             <w:noProof/>
             <w:webHidden/>
           </w:rPr>
-          <w:t>7</w:t>
+          <w:t>8</w:t>
         </w:r>
         <w:r>
           <w:rPr>
@@ -1530,7 +1526,7 @@
             <w:noProof/>
             <w:webHidden/>
           </w:rPr>
-          <w:t>7</w:t>
+          <w:t>8</w:t>
         </w:r>
         <w:r>
           <w:rPr>
@@ -1611,7 +1607,7 @@
             <w:noProof/>
             <w:webHidden/>
           </w:rPr>
-          <w:t>7</w:t>
+          <w:t>8</w:t>
         </w:r>
         <w:r>
           <w:rPr>
@@ -1691,7 +1687,7 @@
             <w:noProof/>
             <w:webHidden/>
           </w:rPr>
-          <w:t>9</w:t>
+          <w:t>10</w:t>
         </w:r>
         <w:r>
           <w:rPr>
@@ -1771,7 +1767,7 @@
             <w:noProof/>
             <w:webHidden/>
           </w:rPr>
-          <w:t>10</w:t>
+          <w:t>11</w:t>
         </w:r>
         <w:r>
           <w:rPr>
@@ -1851,7 +1847,7 @@
             <w:noProof/>
             <w:webHidden/>
           </w:rPr>
-          <w:t>12</w:t>
+          <w:t>13</w:t>
         </w:r>
         <w:r>
           <w:rPr>
@@ -1931,7 +1927,7 @@
             <w:noProof/>
             <w:webHidden/>
           </w:rPr>
-          <w:t>13</w:t>
+          <w:t>14</w:t>
         </w:r>
         <w:r>
           <w:rPr>
@@ -2011,7 +2007,7 @@
             <w:noProof/>
             <w:webHidden/>
           </w:rPr>
-          <w:t>16</w:t>
+          <w:t>17</w:t>
         </w:r>
         <w:r>
           <w:rPr>
@@ -2091,7 +2087,7 @@
             <w:noProof/>
             <w:webHidden/>
           </w:rPr>
-          <w:t>17</w:t>
+          <w:t>18</w:t>
         </w:r>
         <w:r>
           <w:rPr>
@@ -2171,7 +2167,7 @@
             <w:noProof/>
             <w:webHidden/>
           </w:rPr>
-          <w:t>17</w:t>
+          <w:t>18</w:t>
         </w:r>
         <w:r>
           <w:rPr>
@@ -2251,7 +2247,7 @@
             <w:noProof/>
             <w:webHidden/>
           </w:rPr>
-          <w:t>17</w:t>
+          <w:t>18</w:t>
         </w:r>
         <w:r>
           <w:rPr>
@@ -2331,7 +2327,7 @@
             <w:noProof/>
             <w:webHidden/>
           </w:rPr>
-          <w:t>18</w:t>
+          <w:t>19</w:t>
         </w:r>
         <w:r>
           <w:rPr>
@@ -2426,7 +2422,7 @@
             <w:noProof/>
             <w:webHidden/>
           </w:rPr>
-          <w:t>20</w:t>
+          <w:t>21</w:t>
         </w:r>
         <w:r>
           <w:rPr>
@@ -2521,7 +2517,7 @@
             <w:noProof/>
             <w:webHidden/>
           </w:rPr>
-          <w:t>21</w:t>
+          <w:t>22</w:t>
         </w:r>
         <w:r>
           <w:rPr>
@@ -2601,7 +2597,7 @@
             <w:noProof/>
             <w:webHidden/>
           </w:rPr>
-          <w:t>24</w:t>
+          <w:t>25</w:t>
         </w:r>
         <w:r>
           <w:rPr>
@@ -2681,7 +2677,7 @@
             <w:noProof/>
             <w:webHidden/>
           </w:rPr>
-          <w:t>24</w:t>
+          <w:t>25</w:t>
         </w:r>
         <w:r>
           <w:rPr>
@@ -2761,7 +2757,7 @@
             <w:noProof/>
             <w:webHidden/>
           </w:rPr>
-          <w:t>24</w:t>
+          <w:t>25</w:t>
         </w:r>
         <w:r>
           <w:rPr>
@@ -2841,7 +2837,7 @@
             <w:noProof/>
             <w:webHidden/>
           </w:rPr>
-          <w:t>24</w:t>
+          <w:t>25</w:t>
         </w:r>
         <w:r>
           <w:rPr>
@@ -2980,7 +2976,7 @@
             <w:noProof/>
             <w:webHidden/>
           </w:rPr>
-          <w:t>7</w:t>
+          <w:t>8</w:t>
         </w:r>
         <w:r>
           <w:rPr>
@@ -3067,7 +3063,7 @@
             <w:noProof/>
             <w:webHidden/>
           </w:rPr>
-          <w:t>19</w:t>
+          <w:t>20</w:t>
         </w:r>
         <w:r>
           <w:rPr>
@@ -3137,7 +3133,7 @@
             <w:noProof/>
             <w:webHidden/>
           </w:rPr>
-          <w:t>22</w:t>
+          <w:t>23</w:t>
         </w:r>
         <w:r>
           <w:rPr>
@@ -3207,7 +3203,7 @@
             <w:noProof/>
             <w:webHidden/>
           </w:rPr>
-          <w:t>23</w:t>
+          <w:t>24</w:t>
         </w:r>
         <w:r>
           <w:rPr>
@@ -3277,7 +3273,7 @@
             <w:noProof/>
             <w:webHidden/>
           </w:rPr>
-          <w:t>23</w:t>
+          <w:t>24</w:t>
         </w:r>
         <w:r>
           <w:rPr>
@@ -3372,7 +3368,7 @@
             <w:noProof/>
             <w:webHidden/>
           </w:rPr>
-          <w:t>6</w:t>
+          <w:t>7</w:t>
         </w:r>
         <w:r>
           <w:rPr>
@@ -3459,7 +3455,7 @@
             <w:noProof/>
             <w:webHidden/>
           </w:rPr>
-          <w:t>19</w:t>
+          <w:t>20</w:t>
         </w:r>
         <w:r>
           <w:rPr>
@@ -3529,7 +3525,7 @@
             <w:noProof/>
             <w:webHidden/>
           </w:rPr>
-          <w:t>20</w:t>
+          <w:t>21</w:t>
         </w:r>
         <w:r>
           <w:rPr>
@@ -3599,7 +3595,7 @@
             <w:noProof/>
             <w:webHidden/>
           </w:rPr>
-          <w:t>21</w:t>
+          <w:t>22</w:t>
         </w:r>
         <w:r>
           <w:rPr>
@@ -3654,18 +3650,18 @@
         </w:tabs>
         <w:ind w:left="0" w:firstLine="0"/>
       </w:pPr>
-      <w:bookmarkStart w:id="0" w:name="_Toc433811326"/>
-      <w:bookmarkStart w:id="1" w:name="_Toc401828143"/>
-      <w:bookmarkStart w:id="2" w:name="_Toc398559477"/>
-      <w:bookmarkStart w:id="3" w:name="_Toc43479065"/>
+      <w:bookmarkStart w:id="1" w:name="_Toc433811326"/>
+      <w:bookmarkStart w:id="2" w:name="_Toc401828143"/>
+      <w:bookmarkStart w:id="3" w:name="_Toc398559477"/>
+      <w:bookmarkStart w:id="4" w:name="_Toc43479065"/>
       <w:r>
         <w:lastRenderedPageBreak/>
         <w:t>Reporting Issues</w:t>
       </w:r>
-      <w:bookmarkEnd w:id="0"/>
       <w:bookmarkEnd w:id="1"/>
       <w:bookmarkEnd w:id="2"/>
       <w:bookmarkEnd w:id="3"/>
+      <w:bookmarkEnd w:id="4"/>
     </w:p>
     <w:p>
       <w:pPr>
@@ -3724,11 +3720,11 @@
         </w:tabs>
         <w:ind w:left="0" w:firstLine="0"/>
       </w:pPr>
-      <w:bookmarkStart w:id="4" w:name="_Toc43479066"/>
+      <w:bookmarkStart w:id="5" w:name="_Toc43479066"/>
       <w:r>
         <w:t>Version Log</w:t>
       </w:r>
-      <w:bookmarkEnd w:id="4"/>
+      <w:bookmarkEnd w:id="5"/>
     </w:p>
     <w:tbl>
       <w:tblPr>
@@ -3837,6 +3833,94 @@
             </w:pPr>
             <w:r>
               <w:t>Description</w:t>
+            </w:r>
+          </w:p>
+        </w:tc>
+      </w:tr>
+      <w:tr>
+        <w:trPr>
+          <w:cantSplit/>
+        </w:trPr>
+        <w:tc>
+          <w:tcPr>
+            <w:tcW w:w="3221" w:type="dxa"/>
+            <w:tcBorders>
+              <w:top w:val="single" w:sz="4" w:space="0" w:color="auto"/>
+              <w:left w:val="single" w:sz="4" w:space="0" w:color="auto"/>
+              <w:bottom w:val="single" w:sz="4" w:space="0" w:color="auto"/>
+              <w:right w:val="single" w:sz="4" w:space="0" w:color="auto"/>
+            </w:tcBorders>
+            <w:shd w:val="clear" w:color="auto" w:fill="auto"/>
+            <w:vAlign w:val="center"/>
+          </w:tcPr>
+          <w:p>
+            <w:pPr>
+              <w:pStyle w:val="URSTableTextLeft"/>
+            </w:pPr>
+            <w:r>
+              <w:t>Steady State MEA Model</w:t>
+            </w:r>
+          </w:p>
+        </w:tc>
+        <w:tc>
+          <w:tcPr>
+            <w:tcW w:w="1347" w:type="dxa"/>
+            <w:tcBorders>
+              <w:top w:val="single" w:sz="4" w:space="0" w:color="auto"/>
+              <w:left w:val="single" w:sz="4" w:space="0" w:color="auto"/>
+              <w:bottom w:val="single" w:sz="4" w:space="0" w:color="auto"/>
+              <w:right w:val="single" w:sz="4" w:space="0" w:color="auto"/>
+            </w:tcBorders>
+            <w:shd w:val="clear" w:color="auto" w:fill="auto"/>
+            <w:vAlign w:val="center"/>
+          </w:tcPr>
+          <w:p>
+            <w:pPr>
+              <w:pStyle w:val="URSTableTextLeft"/>
+            </w:pPr>
+            <w:r>
+              <w:t>3.2.1</w:t>
+            </w:r>
+          </w:p>
+        </w:tc>
+        <w:tc>
+          <w:tcPr>
+            <w:tcW w:w="1300" w:type="dxa"/>
+            <w:tcBorders>
+              <w:top w:val="single" w:sz="4" w:space="0" w:color="auto"/>
+              <w:left w:val="single" w:sz="4" w:space="0" w:color="auto"/>
+              <w:bottom w:val="single" w:sz="4" w:space="0" w:color="auto"/>
+              <w:right w:val="single" w:sz="4" w:space="0" w:color="auto"/>
+            </w:tcBorders>
+            <w:shd w:val="clear" w:color="auto" w:fill="auto"/>
+            <w:vAlign w:val="center"/>
+          </w:tcPr>
+          <w:p>
+            <w:pPr>
+              <w:pStyle w:val="URSTableTextLeft"/>
+            </w:pPr>
+            <w:r>
+              <w:t>3/31/2022</w:t>
+            </w:r>
+          </w:p>
+        </w:tc>
+        <w:tc>
+          <w:tcPr>
+            <w:tcW w:w="3402" w:type="dxa"/>
+            <w:tcBorders>
+              <w:top w:val="single" w:sz="4" w:space="0" w:color="auto"/>
+              <w:left w:val="single" w:sz="4" w:space="0" w:color="auto"/>
+              <w:bottom w:val="single" w:sz="4" w:space="0" w:color="auto"/>
+              <w:right w:val="single" w:sz="4" w:space="0" w:color="auto"/>
+            </w:tcBorders>
+            <w:vAlign w:val="center"/>
+          </w:tcPr>
+          <w:p>
+            <w:pPr>
+              <w:pStyle w:val="URSTableTextLeft"/>
+            </w:pPr>
+            <w:r>
+              <w:t>Minor updates to documentation, including confirmation that model is compatible with Aspen Plus V12.</w:t>
             </w:r>
           </w:p>
         </w:tc>
@@ -4320,7 +4404,7 @@
       <w:pPr>
         <w:pStyle w:val="URSCCSIProductNameTitle"/>
       </w:pPr>
-      <w:bookmarkStart w:id="5" w:name="_Toc43479067"/>
+      <w:bookmarkStart w:id="6" w:name="_Toc43479067"/>
       <w:r>
         <w:lastRenderedPageBreak/>
         <w:t xml:space="preserve">MEA </w:t>
@@ -4328,10 +4412,10 @@
       <w:r>
         <w:t>Steady State Model</w:t>
       </w:r>
-      <w:bookmarkEnd w:id="5"/>
-    </w:p>
-    <w:bookmarkStart w:id="6" w:name="_Toc43479068"/>
-    <w:bookmarkStart w:id="7" w:name="_Toc313865661"/>
+      <w:bookmarkEnd w:id="6"/>
+    </w:p>
+    <w:bookmarkStart w:id="7" w:name="_Toc43479068"/>
+    <w:bookmarkStart w:id="8" w:name="_Toc313865661"/>
     <w:p>
       <w:pPr>
         <w:pStyle w:val="URSHeadingsNumberedLeft"/>
@@ -4537,24 +4621,24 @@
           </mc:Fallback>
         </mc:AlternateContent>
       </w:r>
-      <w:bookmarkStart w:id="8" w:name="_Toc432599738"/>
+      <w:bookmarkStart w:id="9" w:name="_Toc432599738"/>
       <w:r>
         <w:t>Model Development</w:t>
       </w:r>
-      <w:bookmarkEnd w:id="6"/>
-      <w:bookmarkEnd w:id="8"/>
+      <w:bookmarkEnd w:id="7"/>
+      <w:bookmarkEnd w:id="9"/>
     </w:p>
     <w:p>
       <w:pPr>
         <w:pStyle w:val="URSHeadingsNumberedLeft22"/>
       </w:pPr>
-      <w:bookmarkStart w:id="9" w:name="_Toc432599739"/>
-      <w:bookmarkStart w:id="10" w:name="_Toc43479069"/>
+      <w:bookmarkStart w:id="10" w:name="_Toc432599739"/>
+      <w:bookmarkStart w:id="11" w:name="_Toc43479069"/>
       <w:r>
         <w:t>Model Background</w:t>
       </w:r>
-      <w:bookmarkEnd w:id="9"/>
       <w:bookmarkEnd w:id="10"/>
+      <w:bookmarkEnd w:id="11"/>
     </w:p>
     <w:p>
       <w:pPr>
@@ -4607,6 +4691,19 @@
       </w:r>
       <w:r>
         <w:t xml:space="preserve"> </w:t>
+      </w:r>
+      <w:r>
+        <w:t>The dll files are not provided in the ‘MEA_ssm’ repository, but are available on the release page for the product (</w:t>
+      </w:r>
+      <w:r>
+        <w:rPr>
+          <w:color w:val="4472C4" w:themeColor="accent5"/>
+          <w:u w:val="single"/>
+        </w:rPr>
+        <w:t>https://github.com/CCSI-Toolset/MEA_ssm/releases/tag/3.2.0</w:t>
+      </w:r>
+      <w:r>
+        <w:t>).</w:t>
       </w:r>
       <w:r>
         <w:t xml:space="preserve">The dll files contain </w:t>
@@ -4663,8 +4760,6 @@
       <w:r>
         <w:t>It has been confirmed that the model is also functional in Aspen V12 if the ‘ccsi11.dll’ is used, and it is expected to be also be compatible with later versions (e.g., V12.1, V12.2) that have not yet been evaluated by the authors.</w:t>
       </w:r>
-      <w:bookmarkStart w:id="11" w:name="_GoBack"/>
-      <w:bookmarkEnd w:id="11"/>
     </w:p>
     <w:p>
       <w:pPr>
@@ -5128,7 +5223,6 @@
       <w:bookmarkStart w:id="14" w:name="_Toc432599741"/>
       <w:bookmarkStart w:id="15" w:name="_Toc43479071"/>
       <w:r>
-        <w:lastRenderedPageBreak/>
         <w:t>Mass Transfer and Hydraulic Models</w:t>
       </w:r>
       <w:bookmarkEnd w:id="14"/>
@@ -5259,7 +5353,6 @@
       </w:pPr>
       <w:bookmarkStart w:id="18" w:name="_Toc43479073"/>
       <w:r>
-        <w:lastRenderedPageBreak/>
         <w:t>Model Features</w:t>
       </w:r>
       <w:bookmarkEnd w:id="18"/>
@@ -5286,27 +5379,14 @@
       <w:r>
         <w:t xml:space="preserve">Table </w:t>
       </w:r>
-      <w:r>
-        <w:fldChar w:fldCharType="begin"/>
-      </w:r>
-      <w:r>
-        <w:instrText xml:space="preserve"> SEQ Table \* ARABIC </w:instrText>
-      </w:r>
-      <w:r>
-        <w:fldChar w:fldCharType="separate"/>
-      </w:r>
-      <w:r>
-        <w:rPr>
-          <w:noProof/>
-        </w:rPr>
-        <w:t>1</w:t>
-      </w:r>
-      <w:r>
-        <w:rPr>
-          <w:noProof/>
-        </w:rPr>
-        <w:fldChar w:fldCharType="end"/>
-      </w:r>
+      <w:fldSimple w:instr=" SEQ Table \* ARABIC ">
+        <w:r>
+          <w:rPr>
+            <w:noProof/>
+          </w:rPr>
+          <w:t>1</w:t>
+        </w:r>
+      </w:fldSimple>
       <w:r>
         <w:t>: Suggested Ranges for Variables in Simulation</w:t>
       </w:r>
@@ -6232,7 +6312,6 @@
       <w:bookmarkStart w:id="20" w:name="_Toc432599743"/>
       <w:bookmarkStart w:id="21" w:name="_Toc43479074"/>
       <w:r>
-        <w:lastRenderedPageBreak/>
         <w:t>Tutorial</w:t>
       </w:r>
       <w:bookmarkEnd w:id="20"/>
@@ -6596,7 +6675,6 @@
         <w:pStyle w:val="URSNormal"/>
       </w:pPr>
       <w:r>
-        <w:lastRenderedPageBreak/>
         <w:t>For the liquid viscosity model, open the file (</w:t>
       </w:r>
       <w:r>
@@ -7969,7 +8047,6 @@
           <w:sz w:val="19"/>
           <w:szCs w:val="19"/>
         </w:rPr>
-        <w:lastRenderedPageBreak/>
         <w:t xml:space="preserve">      MUBLEND=</w:t>
       </w:r>
       <w:r>
@@ -9422,7 +9499,6 @@
           <w:sz w:val="19"/>
           <w:szCs w:val="19"/>
         </w:rPr>
-        <w:lastRenderedPageBreak/>
         <w:t xml:space="preserve">      D = VL2U2A(4,IMEA)</w:t>
       </w:r>
     </w:p>
@@ -10594,11 +10670,7 @@
         <w:t xml:space="preserve">Note that the final section of the template code, in which defines the final liquid </w:t>
       </w:r>
       <w:r>
-        <w:t xml:space="preserve">surface </w:t>
-      </w:r>
-      <w:r>
-        <w:lastRenderedPageBreak/>
-        <w:t>tension</w:t>
+        <w:t>surface tension</w:t>
       </w:r>
       <w:r>
         <w:t xml:space="preserve"> (</w:t>
@@ -12051,7 +12123,6 @@
           <w:sz w:val="19"/>
           <w:szCs w:val="19"/>
         </w:rPr>
-        <w:lastRenderedPageBreak/>
         <w:t xml:space="preserve">      XCO2=XMEA*LDG</w:t>
       </w:r>
     </w:p>
@@ -13170,7 +13241,6 @@
           <w:sz w:val="19"/>
           <w:szCs w:val="19"/>
         </w:rPr>
-        <w:lastRenderedPageBreak/>
         <w:t xml:space="preserve">      IMEAH = DMS_KCCIDC(</w:t>
       </w:r>
       <w:r>
@@ -14642,7 +14712,6 @@
         </w:rPr>
       </w:pPr>
       <w:r>
-        <w:lastRenderedPageBreak/>
         <w:t xml:space="preserve">The template to be used for the reaction kinetics model is titled ‘usrknt.f’, which is designed specifically for use with reaction kinetics in rate-based columns (REACT-DIST type reaction). The following code should be placed at the end of the ‘DECLARE VARIABLES USED IN DIMENSIONING’ section, after the code lines </w:t>
       </w:r>
       <w:r>
@@ -16061,7 +16130,6 @@
           <w:sz w:val="19"/>
           <w:szCs w:val="19"/>
         </w:rPr>
-        <w:lastRenderedPageBreak/>
         <w:t xml:space="preserve">      ACMEAC = GAMMA(N_MEAC)*X(N_MEAC,1)</w:t>
       </w:r>
     </w:p>
@@ -17865,7 +17933,6 @@
           <w:sz w:val="19"/>
           <w:szCs w:val="19"/>
         </w:rPr>
-        <w:lastRenderedPageBreak/>
         <w:t xml:space="preserve">              </w:t>
       </w:r>
       <w:r>
@@ -18985,14 +19052,7 @@
         <w:rPr>
           <w:color w:val="000000" w:themeColor="text1"/>
         </w:rPr>
-        <w:t xml:space="preserve">the </w:t>
-      </w:r>
-      <w:r>
-        <w:rPr>
-          <w:color w:val="000000" w:themeColor="text1"/>
-        </w:rPr>
-        <w:lastRenderedPageBreak/>
-        <w:t xml:space="preserve">‘User’ method is used for both mass transfer coefficient and interfacial area methods in this new version of the CCSI Steady State MEA Model. </w:t>
+        <w:t xml:space="preserve">the ‘User’ method is used for both mass transfer coefficient and interfacial area methods in this new version of the CCSI Steady State MEA Model. </w:t>
       </w:r>
       <w:r>
         <w:rPr>
@@ -19798,7 +19858,6 @@
       <w:bookmarkStart w:id="35" w:name="_Toc432599744"/>
       <w:bookmarkStart w:id="36" w:name="_Toc43479085"/>
       <w:r>
-        <w:lastRenderedPageBreak/>
         <w:t>Predicting System VLE</w:t>
       </w:r>
       <w:bookmarkEnd w:id="35"/>
@@ -19964,30 +20023,16 @@
       </w:pPr>
       <w:bookmarkStart w:id="37" w:name="_Toc17132418"/>
       <w:r>
-        <w:lastRenderedPageBreak/>
         <w:t xml:space="preserve">Table </w:t>
       </w:r>
-      <w:r>
-        <w:fldChar w:fldCharType="begin"/>
-      </w:r>
-      <w:r>
-        <w:instrText xml:space="preserve"> SEQ Table \* ARABIC </w:instrText>
-      </w:r>
-      <w:r>
-        <w:fldChar w:fldCharType="separate"/>
-      </w:r>
-      <w:r>
-        <w:rPr>
-          <w:noProof/>
-        </w:rPr>
-        <w:t>2</w:t>
-      </w:r>
-      <w:r>
-        <w:rPr>
-          <w:noProof/>
-        </w:rPr>
-        <w:fldChar w:fldCharType="end"/>
-      </w:r>
+      <w:fldSimple w:instr=" SEQ Table \* ARABIC ">
+        <w:r>
+          <w:rPr>
+            <w:noProof/>
+          </w:rPr>
+          <w:t>2</w:t>
+        </w:r>
+      </w:fldSimple>
       <w:r>
         <w:t>: Results of PCO</w:t>
       </w:r>
@@ -21243,27 +21288,14 @@
       <w:r>
         <w:t xml:space="preserve">Figure </w:t>
       </w:r>
-      <w:r>
-        <w:fldChar w:fldCharType="begin"/>
-      </w:r>
-      <w:r>
-        <w:instrText xml:space="preserve"> SEQ Figure \* ARABIC </w:instrText>
-      </w:r>
-      <w:r>
-        <w:fldChar w:fldCharType="separate"/>
-      </w:r>
-      <w:r>
-        <w:rPr>
-          <w:noProof/>
-        </w:rPr>
-        <w:t>2</w:t>
-      </w:r>
-      <w:r>
-        <w:rPr>
-          <w:noProof/>
-        </w:rPr>
-        <w:fldChar w:fldCharType="end"/>
-      </w:r>
+      <w:fldSimple w:instr=" SEQ Figure \* ARABIC ">
+        <w:r>
+          <w:rPr>
+            <w:noProof/>
+          </w:rPr>
+          <w:t>2</w:t>
+        </w:r>
+      </w:fldSimple>
       <w:r>
         <w:t>: CO</w:t>
       </w:r>
@@ -21290,7 +21322,6 @@
       <w:bookmarkStart w:id="40" w:name="_Toc432599745"/>
       <w:bookmarkStart w:id="41" w:name="_Toc43479086"/>
       <w:r>
-        <w:lastRenderedPageBreak/>
         <w:t>CO</w:t>
       </w:r>
       <w:r>
@@ -21339,27 +21370,14 @@
       <w:r>
         <w:t xml:space="preserve">Table </w:t>
       </w:r>
-      <w:r>
-        <w:fldChar w:fldCharType="begin"/>
-      </w:r>
-      <w:r>
-        <w:instrText xml:space="preserve"> SEQ Table \* ARABIC </w:instrText>
-      </w:r>
-      <w:r>
-        <w:fldChar w:fldCharType="separate"/>
-      </w:r>
-      <w:r>
-        <w:rPr>
-          <w:noProof/>
-        </w:rPr>
-        <w:t>3</w:t>
-      </w:r>
-      <w:r>
-        <w:rPr>
-          <w:noProof/>
-        </w:rPr>
-        <w:fldChar w:fldCharType="end"/>
-      </w:r>
+      <w:fldSimple w:instr=" SEQ Table \* ARABIC ">
+        <w:r>
+          <w:rPr>
+            <w:noProof/>
+          </w:rPr>
+          <w:t>3</w:t>
+        </w:r>
+      </w:fldSimple>
       <w:r>
         <w:t>: Variables for Base Case Simulation</w:t>
       </w:r>
@@ -22541,7 +22559,6 @@
         <w:pStyle w:val="URSNormal"/>
       </w:pPr>
       <w:r>
-        <w:lastRenderedPageBreak/>
         <w:t xml:space="preserve">The variables described in Table </w:t>
       </w:r>
       <w:r>
@@ -22657,27 +22674,14 @@
       <w:r>
         <w:t xml:space="preserve">Table </w:t>
       </w:r>
-      <w:r>
-        <w:fldChar w:fldCharType="begin"/>
-      </w:r>
-      <w:r>
-        <w:instrText xml:space="preserve"> SEQ Table \* ARABIC </w:instrText>
-      </w:r>
-      <w:r>
-        <w:fldChar w:fldCharType="separate"/>
-      </w:r>
-      <w:r>
-        <w:rPr>
-          <w:noProof/>
-        </w:rPr>
-        <w:t>4</w:t>
-      </w:r>
-      <w:r>
-        <w:rPr>
-          <w:noProof/>
-        </w:rPr>
-        <w:fldChar w:fldCharType="end"/>
-      </w:r>
+      <w:fldSimple w:instr=" SEQ Table \* ARABIC ">
+        <w:r>
+          <w:rPr>
+            <w:noProof/>
+          </w:rPr>
+          <w:t>4</w:t>
+        </w:r>
+      </w:fldSimple>
       <w:r>
         <w:t xml:space="preserve">: </w:t>
       </w:r>
@@ -23433,7 +23437,6 @@
         <w:pageBreakBefore/>
       </w:pPr>
       <w:r>
-        <w:lastRenderedPageBreak/>
         <w:t>Reinitialize the simulation by clicking “Reset” or pressing “Shift+F5,” and then selecting “OK.” In the navigation pane, navigate to “Blocks” → “Absorber” → “Configuration” → “Pumparounds” → “P-1,” and then change the “flow rate” to “3000 kg/hr.” Navigate to “P-2” and then change the “flow rate” to the same value.</w:t>
       </w:r>
     </w:p>
@@ -23531,27 +23534,14 @@
       <w:r>
         <w:t xml:space="preserve">Figure </w:t>
       </w:r>
-      <w:r>
-        <w:fldChar w:fldCharType="begin"/>
-      </w:r>
-      <w:r>
-        <w:instrText xml:space="preserve"> SEQ Figure \* ARABIC </w:instrText>
-      </w:r>
-      <w:r>
-        <w:fldChar w:fldCharType="separate"/>
-      </w:r>
-      <w:r>
-        <w:rPr>
-          <w:noProof/>
-        </w:rPr>
-        <w:t>3</w:t>
-      </w:r>
-      <w:r>
-        <w:rPr>
-          <w:noProof/>
-        </w:rPr>
-        <w:fldChar w:fldCharType="end"/>
-      </w:r>
+      <w:fldSimple w:instr=" SEQ Figure \* ARABIC ">
+        <w:r>
+          <w:rPr>
+            <w:noProof/>
+          </w:rPr>
+          <w:t>3</w:t>
+        </w:r>
+      </w:fldSimple>
       <w:r>
         <w:t>: Results of</w:t>
       </w:r>
@@ -23588,7 +23578,6 @@
         <w:pageBreakBefore/>
       </w:pPr>
       <w:r>
-        <w:lastRenderedPageBreak/>
         <w:t xml:space="preserve">Navigate to “Blocks” → “Absorber” → “Profiles” and then highlight the columns labeled “Vapor Temperature” and “Liquid Temperature.” Under “Plot” on the “Home” tab, select “Custom,” and then verify that the resulting plot resembles Figure </w:t>
       </w:r>
       <w:r>
@@ -23670,27 +23659,14 @@
       <w:r>
         <w:t xml:space="preserve">Figure </w:t>
       </w:r>
-      <w:r>
-        <w:fldChar w:fldCharType="begin"/>
-      </w:r>
-      <w:r>
-        <w:instrText xml:space="preserve"> SEQ Figure \* ARABIC </w:instrText>
-      </w:r>
-      <w:r>
-        <w:fldChar w:fldCharType="separate"/>
-      </w:r>
-      <w:r>
-        <w:rPr>
-          <w:noProof/>
-        </w:rPr>
-        <w:t>4</w:t>
-      </w:r>
-      <w:r>
-        <w:rPr>
-          <w:noProof/>
-        </w:rPr>
-        <w:fldChar w:fldCharType="end"/>
-      </w:r>
+      <w:fldSimple w:instr=" SEQ Figure \* ARABIC ">
+        <w:r>
+          <w:rPr>
+            <w:noProof/>
+          </w:rPr>
+          <w:t>4</w:t>
+        </w:r>
+      </w:fldSimple>
       <w:r>
         <w:t xml:space="preserve">: Absorber temperature profile for </w:t>
       </w:r>
@@ -23787,27 +23763,14 @@
       <w:r>
         <w:t xml:space="preserve">Figure </w:t>
       </w:r>
-      <w:r>
-        <w:fldChar w:fldCharType="begin"/>
-      </w:r>
-      <w:r>
-        <w:instrText xml:space="preserve"> SEQ Figure \* ARABIC </w:instrText>
-      </w:r>
-      <w:r>
-        <w:fldChar w:fldCharType="separate"/>
-      </w:r>
-      <w:r>
-        <w:rPr>
-          <w:noProof/>
-        </w:rPr>
-        <w:t>5</w:t>
-      </w:r>
-      <w:r>
-        <w:rPr>
-          <w:noProof/>
-        </w:rPr>
-        <w:fldChar w:fldCharType="end"/>
-      </w:r>
+      <w:fldSimple w:instr=" SEQ Figure \* ARABIC ">
+        <w:r>
+          <w:rPr>
+            <w:noProof/>
+          </w:rPr>
+          <w:t>5</w:t>
+        </w:r>
+      </w:fldSimple>
       <w:r>
         <w:t xml:space="preserve">: Regenerator temperature profile for </w:t>
       </w:r>
@@ -23831,7 +23794,6 @@
       <w:bookmarkStart w:id="53" w:name="_Toc43479088"/>
       <w:bookmarkEnd w:id="45"/>
       <w:r>
-        <w:lastRenderedPageBreak/>
         <w:t>Usage Information</w:t>
       </w:r>
       <w:bookmarkEnd w:id="53"/>
@@ -23928,7 +23890,7 @@
       <w:bookmarkEnd w:id="58"/>
       <w:bookmarkEnd w:id="59"/>
     </w:p>
-    <w:bookmarkEnd w:id="7"/>
+    <w:bookmarkEnd w:id="8"/>
     <w:p>
       <w:pPr>
         <w:pStyle w:val="URSNormal"/>
@@ -32500,6 +32462,18 @@
       <w:szCs w:val="24"/>
     </w:rPr>
   </w:style>
+  <w:style w:type="character" w:styleId="UnresolvedMention">
+    <w:name w:val="Unresolved Mention"/>
+    <w:basedOn w:val="DefaultParagraphFont"/>
+    <w:uiPriority w:val="99"/>
+    <w:semiHidden/>
+    <w:unhideWhenUsed/>
+    <w:rsid w:val="009043EB"/>
+    <w:rPr>
+      <w:color w:val="605E5C"/>
+      <w:shd w:val="clear" w:color="auto" w:fill="E1DFDD"/>
+    </w:rPr>
+  </w:style>
 </w:styles>
 </file>
 
@@ -33993,7 +33967,7 @@
 </file>
 
 <file path=customXml/itemProps1.xml><?xml version="1.0" encoding="utf-8"?>
-<ds:datastoreItem xmlns:ds="http://schemas.openxmlformats.org/officeDocument/2006/customXml" ds:itemID="{6B0CBDE4-E722-434F-858C-CDAA5B2CD02C}">
+<ds:datastoreItem xmlns:ds="http://schemas.openxmlformats.org/officeDocument/2006/customXml" ds:itemID="{CF6EE551-144C-490D-BB32-C2EB03F094FD}">
   <ds:schemaRefs>
     <ds:schemaRef ds:uri="http://schemas.openxmlformats.org/officeDocument/2006/bibliography"/>
   </ds:schemaRefs>

</xml_diff>